<commit_message>
docs: :memo: Uploaded analysis report s5
</commit_message>
<xml_diff>
--- a/reports/Student #5/Deliverble 04/D04-Requirements - Student #5.docx
+++ b/reports/Student #5/Deliverble 04/D04-Requirements - Student #5.docx
@@ -144,7 +144,14 @@
                   <w:rPr>
                     <w:rFonts w:asciiTheme="majorHAnsi" w:hAnsiTheme="majorHAnsi" w:cstheme="majorHAnsi"/>
                   </w:rPr>
-                  <w:t xml:space="preserve"> C</w:t>
+                  <w:t xml:space="preserve"> </w:t>
+                </w:r>
+                <w:proofErr w:type="spellStart"/>
+                <w:r>
+                  <w:rPr>
+                    <w:rFonts w:asciiTheme="majorHAnsi" w:hAnsiTheme="majorHAnsi" w:cstheme="majorHAnsi"/>
+                  </w:rPr>
+                  <w:t>C</w:t>
                 </w:r>
                 <w:r>
                   <w:rPr>
@@ -164,6 +171,7 @@
                   </w:rPr>
                   <w:t>034</w:t>
                 </w:r>
+                <w:proofErr w:type="spellEnd"/>
                 <w:r>
                   <w:rPr>
                     <w:rFonts w:asciiTheme="majorHAnsi" w:hAnsiTheme="majorHAnsi" w:cstheme="majorHAnsi"/>
@@ -234,7 +242,63 @@
                   <w:rPr>
                     <w:rFonts w:asciiTheme="majorHAnsi" w:hAnsiTheme="majorHAnsi" w:cstheme="majorBidi"/>
                   </w:rPr>
-                  <w:t xml:space="preserve"> https://github.com/CarlosCerdaMorales/dp2-c1-034 </w:t>
+                  <w:t xml:space="preserve"> https://</w:t>
+                </w:r>
+                <w:proofErr w:type="spellStart"/>
+                <w:r>
+                  <w:rPr>
+                    <w:rFonts w:asciiTheme="majorHAnsi" w:hAnsiTheme="majorHAnsi" w:cstheme="majorBidi"/>
+                  </w:rPr>
+                  <w:t>github.com</w:t>
+                </w:r>
+                <w:proofErr w:type="spellEnd"/>
+                <w:r>
+                  <w:rPr>
+                    <w:rFonts w:asciiTheme="majorHAnsi" w:hAnsiTheme="majorHAnsi" w:cstheme="majorBidi"/>
+                  </w:rPr>
+                  <w:t>/</w:t>
+                </w:r>
+                <w:proofErr w:type="spellStart"/>
+                <w:r>
+                  <w:rPr>
+                    <w:rFonts w:asciiTheme="majorHAnsi" w:hAnsiTheme="majorHAnsi" w:cstheme="majorBidi"/>
+                  </w:rPr>
+                  <w:t>CarlosCerdaMorales</w:t>
+                </w:r>
+                <w:proofErr w:type="spellEnd"/>
+                <w:r>
+                  <w:rPr>
+                    <w:rFonts w:asciiTheme="majorHAnsi" w:hAnsiTheme="majorHAnsi" w:cstheme="majorBidi"/>
+                  </w:rPr>
+                  <w:t>/</w:t>
+                </w:r>
+                <w:proofErr w:type="spellStart"/>
+                <w:r>
+                  <w:rPr>
+                    <w:rFonts w:asciiTheme="majorHAnsi" w:hAnsiTheme="majorHAnsi" w:cstheme="majorBidi"/>
+                  </w:rPr>
+                  <w:t>dp2</w:t>
+                </w:r>
+                <w:proofErr w:type="spellEnd"/>
+                <w:r>
+                  <w:rPr>
+                    <w:rFonts w:asciiTheme="majorHAnsi" w:hAnsiTheme="majorHAnsi" w:cstheme="majorBidi"/>
+                  </w:rPr>
+                  <w:t>-</w:t>
+                </w:r>
+                <w:proofErr w:type="spellStart"/>
+                <w:r>
+                  <w:rPr>
+                    <w:rFonts w:asciiTheme="majorHAnsi" w:hAnsiTheme="majorHAnsi" w:cstheme="majorBidi"/>
+                  </w:rPr>
+                  <w:t>c1</w:t>
+                </w:r>
+                <w:proofErr w:type="spellEnd"/>
+                <w:r>
+                  <w:rPr>
+                    <w:rFonts w:asciiTheme="majorHAnsi" w:hAnsiTheme="majorHAnsi" w:cstheme="majorBidi"/>
+                  </w:rPr>
+                  <w:t xml:space="preserve">-034 </w:t>
                 </w:r>
               </w:sdtContent>
             </w:sdt>
@@ -361,12 +425,14 @@
                   </w:rPr>
                   <w:t xml:space="preserve"> </w:t>
                 </w:r>
+                <w:proofErr w:type="spellStart"/>
                 <w:r>
                   <w:rPr>
                     <w:rFonts w:asciiTheme="majorHAnsi" w:hAnsiTheme="majorHAnsi" w:cstheme="majorHAnsi"/>
                   </w:rPr>
                   <w:t>VJR5418</w:t>
                 </w:r>
+                <w:proofErr w:type="spellEnd"/>
                 <w:r>
                   <w:rPr>
                     <w:rFonts w:asciiTheme="majorHAnsi" w:hAnsiTheme="majorHAnsi" w:cstheme="majorHAnsi"/>
@@ -501,12 +567,14 @@
                   </w:rPr>
                   <w:t xml:space="preserve"> </w:t>
                 </w:r>
+                <w:proofErr w:type="spellStart"/>
                 <w:r>
                   <w:rPr>
                     <w:rFonts w:asciiTheme="majorHAnsi" w:hAnsiTheme="majorHAnsi" w:cstheme="majorHAnsi"/>
                   </w:rPr>
                   <w:t>Analist</w:t>
                 </w:r>
+                <w:proofErr w:type="spellEnd"/>
                 <w:r>
                   <w:rPr>
                     <w:rFonts w:asciiTheme="majorHAnsi" w:hAnsiTheme="majorHAnsi" w:cstheme="majorHAnsi"/>
@@ -5254,7 +5322,10 @@
         </w:sdtPr>
         <w:sdtContent>
           <w:r>
-            <w:t xml:space="preserve">    </w:t>
+            <w:t>X</w:t>
+          </w:r>
+          <w:r>
+            <w:t xml:space="preserve"> </w:t>
           </w:r>
         </w:sdtContent>
       </w:sdt>
@@ -9223,6 +9294,7 @@
     <w:rsid w:val="003936CA"/>
     <w:rsid w:val="00394296"/>
     <w:rsid w:val="003F3911"/>
+    <w:rsid w:val="004D333A"/>
     <w:rsid w:val="004D7778"/>
     <w:rsid w:val="00635F6F"/>
     <w:rsid w:val="00677B40"/>
@@ -9230,6 +9302,7 @@
     <w:rsid w:val="006D5A3B"/>
     <w:rsid w:val="007C55A8"/>
     <w:rsid w:val="00836298"/>
+    <w:rsid w:val="008766AF"/>
     <w:rsid w:val="00891CFB"/>
     <w:rsid w:val="008D6165"/>
     <w:rsid w:val="00906DC2"/>

</xml_diff>